<commit_message>
11. Tặng cho #35
</commit_message>
<xml_diff>
--- a/templates/0305/tk_thue_tncn_00.docx
+++ b/templates/0305/tk_thue_tncn_00.docx
@@ -2034,10 +2034,8 @@
           <w:sz w:val="26"/>
           <w:szCs w:val="26"/>
         </w:rPr>
-        <w:t>:</w:t>
-      </w:r>
-      <w:bookmarkStart w:id="0" w:name="_GoBack"/>
-      <w:bookmarkEnd w:id="0"/>
+        <w:t>: #HK_XOM_A#</w:t>
+      </w:r>
     </w:p>
     <w:p>
       <w:pPr>
@@ -2073,6 +2071,14 @@
           <w:szCs w:val="26"/>
         </w:rPr>
         <w:t>Xã, phường:</w:t>
+      </w:r>
+      <w:r>
+        <w:rPr>
+          <w:color w:val="3366FF"/>
+          <w:sz w:val="26"/>
+          <w:szCs w:val="26"/>
+        </w:rPr>
+        <w:t xml:space="preserve"> #HK_XA_A#</w:t>
       </w:r>
     </w:p>
     <w:p>
@@ -2355,25 +2361,7 @@
           <w:szCs w:val="26"/>
           <w:lang w:val="vi-VN"/>
         </w:rPr>
-        <w:t>...................................................</w:t>
-      </w:r>
-      <w:r>
-        <w:rPr>
-          <w:color w:val="3366FF"/>
-          <w:sz w:val="22"/>
-          <w:szCs w:val="26"/>
-          <w:lang w:val="vi-VN"/>
-        </w:rPr>
-        <w:t>............</w:t>
-      </w:r>
-      <w:r>
-        <w:rPr>
-          <w:color w:val="3366FF"/>
-          <w:sz w:val="22"/>
-          <w:szCs w:val="26"/>
-          <w:lang w:val="vi-VN"/>
-        </w:rPr>
-        <w:t>...........</w:t>
+        <w:t>#DC_XOM_A#</w:t>
       </w:r>
     </w:p>
     <w:p>
@@ -2384,7 +2372,6 @@
           <w:color w:val="3366FF"/>
           <w:sz w:val="26"/>
           <w:szCs w:val="26"/>
-          <w:lang w:val="vi-VN"/>
         </w:rPr>
       </w:pPr>
       <w:r>
@@ -2429,27 +2416,8 @@
           <w:color w:val="3366FF"/>
           <w:sz w:val="22"/>
           <w:szCs w:val="26"/>
-          <w:lang w:val="vi-VN"/>
-        </w:rPr>
-        <w:t>.......................................................................</w:t>
-      </w:r>
-      <w:r>
-        <w:rPr>
-          <w:color w:val="3366FF"/>
-          <w:sz w:val="22"/>
-          <w:szCs w:val="26"/>
-          <w:lang w:val="vi-VN"/>
-        </w:rPr>
-        <w:t>..................</w:t>
-      </w:r>
-      <w:r>
-        <w:rPr>
-          <w:color w:val="3366FF"/>
-          <w:sz w:val="22"/>
-          <w:szCs w:val="26"/>
-          <w:lang w:val="vi-VN"/>
-        </w:rPr>
-        <w:t>...................</w:t>
+        </w:rPr>
+        <w:t>#DC_XA_A#</w:t>
       </w:r>
     </w:p>
     <w:p>
@@ -2776,6 +2744,8 @@
         </w:rPr>
         <w:t>Tôi cam đoan những nội dung kê khai là đúng và chịu trách nhiệm trước pháp luật về những nội dung đã khai./.</w:t>
       </w:r>
+      <w:bookmarkStart w:id="0" w:name="_GoBack"/>
+      <w:bookmarkEnd w:id="0"/>
     </w:p>
     <w:tbl>
       <w:tblPr>
@@ -3947,7 +3917,7 @@
   <a:extraClrSchemeLst/>
   <a:extLst>
     <a:ext uri="{05A4C25C-085E-4340-85A3-A5531E510DB2}">
-      <thm15:themeFamily xmlns="" xmlns:thm15="http://schemas.microsoft.com/office/thememl/2012/main" name="Office Theme" id="{62F939B6-93AF-4DB8-9C6B-D6C7DFDC589F}" vid="{4A3C46E8-61CC-4603-A589-7422A47A8E4A}"/>
+      <thm15:themeFamily xmlns:thm15="http://schemas.microsoft.com/office/thememl/2012/main" xmlns="" name="Office Theme" id="{62F939B6-93AF-4DB8-9C6B-D6C7DFDC589F}" vid="{4A3C46E8-61CC-4603-A589-7422A47A8E4A}"/>
     </a:ext>
   </a:extLst>
 </a:theme>

</xml_diff>